<commit_message>
Added UCs to analytics documentation
</commit_message>
<xml_diff>
--- a/docs/Tournament_Manager_analyza.docx
+++ b/docs/Tournament_Manager_analyza.docx
@@ -2174,8 +2174,6 @@
             <w:r>
               <w:t>,</w:t>
             </w:r>
-            <w:bookmarkStart w:id="0" w:name="_GoBack"/>
-            <w:bookmarkEnd w:id="0"/>
             <w:r>
               <w:t xml:space="preserve"> je dáno balíčkem.</w:t>
             </w:r>
@@ -2184,6 +2182,18 @@
       </w:tr>
     </w:tbl>
     <w:p/>
+    <w:p>
+      <w:r>
+        <w:t>UC Synchronizace</w:t>
+      </w:r>
+    </w:p>
+    <w:p>
+      <w:r>
+        <w:t>UC Konfigurace</w:t>
+      </w:r>
+      <w:bookmarkStart w:id="0" w:name="_GoBack"/>
+      <w:bookmarkEnd w:id="0"/>
+    </w:p>
     <w:sectPr>
       <w:pgSz w:w="11906" w:h="16838"/>
       <w:pgMar w:top="1417" w:right="1417" w:bottom="1417" w:left="1417" w:header="708" w:footer="708" w:gutter="0"/>

</xml_diff>